<commit_message>
Updated Presentation for Final Set of Handover Documents
Updated the PowerPoint presentation to account for all handover documents.
</commit_message>
<xml_diff>
--- a/SWEN_670_Documentation/Milestone 4/Handover Documents/Future Recommendations/NASA Gamify Handover Document - Future Recommendations v3.docx
+++ b/SWEN_670_Documentation/Milestone 4/Handover Documents/Future Recommendations/NASA Gamify Handover Document - Future Recommendations v3.docx
@@ -848,8 +848,6 @@
         </w:rPr>
         <w:br w:type="page"/>
       </w:r>
-      <w:bookmarkStart w:id="0" w:name="_GoBack"/>
-      <w:bookmarkEnd w:id="0"/>
     </w:p>
     <w:tbl>
       <w:tblPr>
@@ -1168,14 +1166,7 @@
                 <w:rFonts w:ascii="Calibri" w:eastAsia="Times New Roman" w:hAnsi="Calibri" w:cs="Calibri"/>
                 <w:color w:val="000000"/>
               </w:rPr>
-              <w:t xml:space="preserve">Revised Document </w:t>
-            </w:r>
-            <w:r>
-              <w:rPr>
-                <w:rFonts w:ascii="Calibri" w:eastAsia="Times New Roman" w:hAnsi="Calibri" w:cs="Calibri"/>
-                <w:color w:val="000000"/>
-              </w:rPr>
-              <w:t>for Formatting and content</w:t>
+              <w:t>Revised Document for Formatting and content</w:t>
             </w:r>
           </w:p>
         </w:tc>
@@ -1375,14 +1366,14 @@
           <w:rFonts w:ascii="Calibri" w:hAnsi="Calibri"/>
         </w:rPr>
       </w:pPr>
-      <w:bookmarkStart w:id="1" w:name="_Toc511074976"/>
+      <w:bookmarkStart w:id="0" w:name="_Toc511074976"/>
       <w:r>
         <w:rPr>
           <w:rFonts w:ascii="Calibri" w:hAnsi="Calibri"/>
         </w:rPr>
         <w:t>Introduction</w:t>
       </w:r>
-      <w:bookmarkEnd w:id="1"/>
+      <w:bookmarkEnd w:id="0"/>
     </w:p>
     <w:p>
       <w:pPr>
@@ -1410,14 +1401,14 @@
           <w:rFonts w:ascii="Calibri" w:hAnsi="Calibri"/>
         </w:rPr>
       </w:pPr>
-      <w:bookmarkStart w:id="2" w:name="_Toc511074977"/>
+      <w:bookmarkStart w:id="1" w:name="_Toc511074977"/>
       <w:r>
         <w:rPr>
           <w:rFonts w:ascii="Calibri" w:hAnsi="Calibri"/>
         </w:rPr>
         <w:t>Historical Date Earned for Badges</w:t>
       </w:r>
-      <w:bookmarkEnd w:id="2"/>
+      <w:bookmarkEnd w:id="1"/>
     </w:p>
     <w:p>
       <w:pPr>
@@ -1849,14 +1840,14 @@
           <w:rFonts w:ascii="Calibri" w:hAnsi="Calibri"/>
         </w:rPr>
       </w:pPr>
-      <w:bookmarkStart w:id="3" w:name="_Toc511074978"/>
+      <w:bookmarkStart w:id="2" w:name="_Toc511074978"/>
       <w:r>
         <w:rPr>
           <w:rFonts w:ascii="Calibri" w:hAnsi="Calibri"/>
         </w:rPr>
         <w:t>SQL Code Improvements</w:t>
       </w:r>
-      <w:bookmarkEnd w:id="3"/>
+      <w:bookmarkEnd w:id="2"/>
     </w:p>
     <w:p>
       <w:r>
@@ -1932,15 +1923,29 @@
           <w:rFonts w:ascii="Calibri" w:hAnsi="Calibri" w:cstheme="minorHAnsi"/>
         </w:rPr>
       </w:pPr>
-      <w:bookmarkStart w:id="4" w:name="_Toc511074979"/>
+      <w:bookmarkStart w:id="3" w:name="_Toc511074979"/>
       <w:r>
         <w:rPr>
           <w:rFonts w:ascii="Calibri" w:hAnsi="Calibri" w:cstheme="minorHAnsi"/>
         </w:rPr>
         <w:lastRenderedPageBreak/>
-        <w:t>Generic names for Badges</w:t>
-      </w:r>
+        <w:t xml:space="preserve">Generic </w:t>
+      </w:r>
+      <w:r>
+        <w:rPr>
+          <w:rFonts w:ascii="Calibri" w:hAnsi="Calibri" w:cstheme="minorHAnsi"/>
+        </w:rPr>
+        <w:t>N</w:t>
+      </w:r>
+      <w:bookmarkStart w:id="4" w:name="_GoBack"/>
       <w:bookmarkEnd w:id="4"/>
+      <w:r>
+        <w:rPr>
+          <w:rFonts w:ascii="Calibri" w:hAnsi="Calibri" w:cstheme="minorHAnsi"/>
+        </w:rPr>
+        <w:t>ames for Badges</w:t>
+      </w:r>
+      <w:bookmarkEnd w:id="3"/>
     </w:p>
     <w:p>
       <w:pPr>
@@ -7236,7 +7241,7 @@
 </file>
 
 <file path=customXml/itemProps1.xml><?xml version="1.0" encoding="utf-8"?>
-<ds:datastoreItem xmlns:ds="http://schemas.openxmlformats.org/officeDocument/2006/customXml" ds:itemID="{B39F0936-8154-46AF-90D9-A2D25553F63A}">
+<ds:datastoreItem xmlns:ds="http://schemas.openxmlformats.org/officeDocument/2006/customXml" ds:itemID="{1A518193-F60A-4676-A0F6-9AE102FA55D0}">
   <ds:schemaRefs>
     <ds:schemaRef ds:uri="http://schemas.openxmlformats.org/officeDocument/2006/bibliography"/>
   </ds:schemaRefs>

</xml_diff>